<commit_message>
Insulate Template temperature layout update
</commit_message>
<xml_diff>
--- a/HVAC/Insulate Bare Equipment/template 2.docx
+++ b/HVAC/Insulate Bare Equipment/template 2.docx
@@ -59,12 +59,14 @@
         </w:rPr>
         <w:t>${</w:t>
       </w:r>
+      <w:proofErr w:type="spellStart"/>
       <w:r>
         <w:rPr>
           <w:color w:val="000000"/>
         </w:rPr>
         <w:t>SIZEStr</w:t>
       </w:r>
+      <w:proofErr w:type="spellEnd"/>
       <w:r>
         <w:rPr>
           <w:color w:val="000000"/>
@@ -149,7 +151,21 @@
         <w:rPr>
           <w:vertAlign w:val="subscript"/>
         </w:rPr>
-        <w:t>${i}</w:t>
+        <w:t>${</w:t>
+      </w:r>
+      <w:proofErr w:type="spellStart"/>
+      <w:r>
+        <w:rPr>
+          <w:vertAlign w:val="subscript"/>
+        </w:rPr>
+        <w:t>i</w:t>
+      </w:r>
+      <w:proofErr w:type="spellEnd"/>
+      <w:r>
+        <w:rPr>
+          <w:vertAlign w:val="subscript"/>
+        </w:rPr>
+        <w:t>}</w:t>
       </w:r>
       <w:r>
         <w:t xml:space="preserve">    </w:t>
@@ -171,7 +187,21 @@
         <w:rPr>
           <w:vertAlign w:val="subscript"/>
         </w:rPr>
-        <w:t>${i}</w:t>
+        <w:t>${</w:t>
+      </w:r>
+      <w:proofErr w:type="spellStart"/>
+      <w:r>
+        <w:rPr>
+          <w:vertAlign w:val="subscript"/>
+        </w:rPr>
+        <w:t>i</w:t>
+      </w:r>
+      <w:proofErr w:type="spellEnd"/>
+      <w:r>
+        <w:rPr>
+          <w:vertAlign w:val="subscript"/>
+        </w:rPr>
+        <w:t>}</w:t>
       </w:r>
       <w:r>
         <w:t xml:space="preserve"> × (</w:t>
@@ -186,7 +216,21 @@
         <w:rPr>
           <w:vertAlign w:val="subscript"/>
         </w:rPr>
-        <w:t>${i}</w:t>
+        <w:t>${</w:t>
+      </w:r>
+      <w:proofErr w:type="spellStart"/>
+      <w:r>
+        <w:rPr>
+          <w:vertAlign w:val="subscript"/>
+        </w:rPr>
+        <w:t>i</w:t>
+      </w:r>
+      <w:proofErr w:type="spellEnd"/>
+      <w:r>
+        <w:rPr>
+          <w:vertAlign w:val="subscript"/>
+        </w:rPr>
+        <w:t>}</w:t>
       </w:r>
       <w:r>
         <w:rPr>
@@ -210,7 +254,21 @@
         <w:rPr>
           <w:vertAlign w:val="subscript"/>
         </w:rPr>
-        <w:t>${i}</w:t>
+        <w:t>${</w:t>
+      </w:r>
+      <w:proofErr w:type="spellStart"/>
+      <w:r>
+        <w:rPr>
+          <w:vertAlign w:val="subscript"/>
+        </w:rPr>
+        <w:t>i</w:t>
+      </w:r>
+      <w:proofErr w:type="spellEnd"/>
+      <w:r>
+        <w:rPr>
+          <w:vertAlign w:val="subscript"/>
+        </w:rPr>
+        <w:t>}</w:t>
       </w:r>
       <w:r>
         <w:rPr>
@@ -225,7 +283,21 @@
         <w:rPr>
           <w:vertAlign w:val="subscript"/>
         </w:rPr>
-        <w:t>${i}</w:t>
+        <w:t>${</w:t>
+      </w:r>
+      <w:proofErr w:type="spellStart"/>
+      <w:r>
+        <w:rPr>
+          <w:vertAlign w:val="subscript"/>
+        </w:rPr>
+        <w:t>i</w:t>
+      </w:r>
+      <w:proofErr w:type="spellEnd"/>
+      <w:r>
+        <w:rPr>
+          <w:vertAlign w:val="subscript"/>
+        </w:rPr>
+        <w:t>}</w:t>
       </w:r>
       <w:r>
         <w:t>,</w:t>
@@ -358,9 +430,14 @@
       <w:r>
         <w:t xml:space="preserve"> kW/(Btu/</w:t>
       </w:r>
+      <w:proofErr w:type="spellStart"/>
       <w:proofErr w:type="gramStart"/>
       <w:r>
-        <w:t>hr)</w:t>
+        <w:t>hr</w:t>
+      </w:r>
+      <w:proofErr w:type="spellEnd"/>
+      <w:r>
+        <w:t>)</w:t>
       </w:r>
       <w:r>
         <w:t>&lt;</w:t>
@@ -389,7 +466,21 @@
         <w:rPr>
           <w:vertAlign w:val="subscript"/>
         </w:rPr>
-        <w:t>${i}</w:t>
+        <w:t>${</w:t>
+      </w:r>
+      <w:proofErr w:type="spellStart"/>
+      <w:r>
+        <w:rPr>
+          <w:vertAlign w:val="subscript"/>
+        </w:rPr>
+        <w:t>i</w:t>
+      </w:r>
+      <w:proofErr w:type="spellEnd"/>
+      <w:r>
+        <w:rPr>
+          <w:vertAlign w:val="subscript"/>
+        </w:rPr>
+        <w:t>}</w:t>
       </w:r>
       <w:r>
         <w:t xml:space="preserve">   </w:t>
@@ -435,7 +526,21 @@
         <w:rPr>
           <w:vertAlign w:val="subscript"/>
         </w:rPr>
-        <w:t>${i}</w:t>
+        <w:t>${</w:t>
+      </w:r>
+      <w:proofErr w:type="spellStart"/>
+      <w:r>
+        <w:rPr>
+          <w:vertAlign w:val="subscript"/>
+        </w:rPr>
+        <w:t>i</w:t>
+      </w:r>
+      <w:proofErr w:type="spellEnd"/>
+      <w:r>
+        <w:rPr>
+          <w:vertAlign w:val="subscript"/>
+        </w:rPr>
+        <w:t>}</w:t>
       </w:r>
       <w:r>
         <w:rPr>
@@ -465,6 +570,7 @@
       <w:r>
         <w:t>= ${TEMP}</w:t>
       </w:r>
+      <w:proofErr w:type="spellStart"/>
       <w:r>
         <w:rPr>
           <w:vertAlign w:val="superscript"/>
@@ -477,12 +583,14 @@
         </w:rPr>
         <w:t>F</w:t>
       </w:r>
+      <w:proofErr w:type="spellEnd"/>
       <w:r>
         <w:rPr>
           <w:rFonts w:eastAsia="Gungsuh"/>
         </w:rPr>
         <w:t xml:space="preserve"> - ${AMB}</w:t>
       </w:r>
+      <w:proofErr w:type="spellStart"/>
       <w:r>
         <w:rPr>
           <w:vertAlign w:val="superscript"/>
@@ -490,11 +598,26 @@
         <w:t>o</w:t>
       </w:r>
       <w:r>
-        <w:t xml:space="preserve">F = </w:t>
+        <w:t>F</w:t>
+      </w:r>
+      <w:proofErr w:type="spellEnd"/>
+      <w:r>
+        <w:t xml:space="preserve"> </w:t>
+      </w:r>
+    </w:p>
+    <w:p>
+      <w:pPr>
+        <w:spacing w:line="360" w:lineRule="auto"/>
+        <w:ind w:left="720" w:firstLine="720"/>
+        <w:jc w:val="both"/>
+      </w:pPr>
+      <w:r>
+        <w:t xml:space="preserve">= </w:t>
       </w:r>
       <w:r>
         <w:t>${TD}</w:t>
       </w:r>
+      <w:proofErr w:type="spellStart"/>
       <w:r>
         <w:rPr>
           <w:vertAlign w:val="superscript"/>
@@ -503,6 +626,64 @@
       </w:r>
       <w:r>
         <w:t>F</w:t>
+      </w:r>
+      <w:proofErr w:type="spellEnd"/>
+    </w:p>
+    <w:p>
+      <w:pPr>
+        <w:spacing w:line="360" w:lineRule="auto"/>
+        <w:ind w:left="1440" w:hanging="720"/>
+        <w:jc w:val="both"/>
+      </w:pPr>
+      <w:r>
+        <w:t>Δ</w:t>
+      </w:r>
+      <w:r>
+        <w:t>T</w:t>
+      </w:r>
+      <w:r>
+        <w:rPr>
+          <w:vertAlign w:val="subscript"/>
+        </w:rPr>
+        <w:t>${</w:t>
+      </w:r>
+      <w:proofErr w:type="spellStart"/>
+      <w:r>
+        <w:rPr>
+          <w:vertAlign w:val="subscript"/>
+        </w:rPr>
+        <w:t>i</w:t>
+      </w:r>
+      <w:proofErr w:type="spellEnd"/>
+      <w:r>
+        <w:rPr>
+          <w:vertAlign w:val="subscript"/>
+        </w:rPr>
+        <w:t>}</w:t>
+      </w:r>
+      <w:r>
+        <w:rPr>
+          <w:vertAlign w:val="subscript"/>
+        </w:rPr>
+        <w:t>P</w:t>
+      </w:r>
+      <w:r>
+        <w:tab/>
+        <w:t xml:space="preserve">= Proposed temperature difference between surface and ambient air after </w:t>
+      </w:r>
+      <w:proofErr w:type="gramStart"/>
+      <w:r>
+        <w:t xml:space="preserve">fully </w:t>
+      </w:r>
+      <w:r>
+        <w:t xml:space="preserve"> </w:t>
+      </w:r>
+      <w:r>
+        <w:t>insulating</w:t>
+      </w:r>
+      <w:proofErr w:type="gramEnd"/>
+      <w:r>
+        <w:t xml:space="preserve"> the heater</w:t>
       </w:r>
     </w:p>
     <w:p>
@@ -514,27 +695,67 @@
         <w:tab/>
       </w:r>
       <w:r>
-        <w:t>Δ</w:t>
-      </w:r>
-      <w:r>
-        <w:t>T</w:t>
-      </w:r>
-      <w:r>
-        <w:rPr>
-          <w:vertAlign w:val="subscript"/>
-        </w:rPr>
-        <w:t>${i}</w:t>
-      </w:r>
-      <w:r>
-        <w:rPr>
-          <w:vertAlign w:val="subscript"/>
-        </w:rPr>
-        <w:t>P</w:t>
-      </w:r>
-      <w:r>
-        <w:tab/>
-        <w:t>= Proposed temperature difference between surface and ambient air after fully insulating the heater</w:t>
-      </w:r>
+        <w:tab/>
+        <w:t>= ${PTEMP}</w:t>
+      </w:r>
+      <w:proofErr w:type="spellStart"/>
+      <w:r>
+        <w:rPr>
+          <w:vertAlign w:val="superscript"/>
+        </w:rPr>
+        <w:t>o</w:t>
+      </w:r>
+      <w:r>
+        <w:t>F</w:t>
+      </w:r>
+      <w:proofErr w:type="spellEnd"/>
+      <w:r>
+        <w:t xml:space="preserve"> - ${AMB}</w:t>
+      </w:r>
+      <w:proofErr w:type="spellStart"/>
+      <w:r>
+        <w:rPr>
+          <w:vertAlign w:val="superscript"/>
+        </w:rPr>
+        <w:t>o</w:t>
+      </w:r>
+      <w:r>
+        <w:t>F</w:t>
+      </w:r>
+      <w:proofErr w:type="spellEnd"/>
+      <w:r>
+        <w:t xml:space="preserve"> </w:t>
+      </w:r>
+    </w:p>
+    <w:p>
+      <w:pPr>
+        <w:spacing w:line="360" w:lineRule="auto"/>
+        <w:ind w:left="720" w:firstLine="720"/>
+        <w:jc w:val="both"/>
+      </w:pPr>
+      <w:r>
+        <w:t xml:space="preserve">= </w:t>
+      </w:r>
+      <w:r>
+        <w:t>${PTD}</w:t>
+      </w:r>
+      <w:r>
+        <w:rPr>
+          <w:vertAlign w:val="superscript"/>
+        </w:rPr>
+        <w:t xml:space="preserve"> </w:t>
+      </w:r>
+      <w:proofErr w:type="spellStart"/>
+      <w:r>
+        <w:rPr>
+          <w:vertAlign w:val="superscript"/>
+        </w:rPr>
+        <w:t>o</w:t>
+      </w:r>
+      <w:r>
+        <w:t>F</w:t>
+      </w:r>
+      <w:proofErr w:type="spellEnd"/>
     </w:p>
     <w:p>
       <w:pPr>
@@ -545,41 +766,59 @@
         <w:tab/>
       </w:r>
       <w:r>
-        <w:tab/>
-        <w:t>= ${PTEMP}</w:t>
-      </w:r>
-      <w:r>
-        <w:rPr>
-          <w:vertAlign w:val="superscript"/>
-        </w:rPr>
-        <w:t>o</w:t>
-      </w:r>
-      <w:r>
-        <w:t>F</w:t>
-      </w:r>
-      <w:r>
-        <w:t xml:space="preserve"> - ${AMB}</w:t>
-      </w:r>
-      <w:r>
-        <w:rPr>
-          <w:vertAlign w:val="superscript"/>
-        </w:rPr>
-        <w:t>o</w:t>
-      </w:r>
-      <w:r>
-        <w:t xml:space="preserve">F = </w:t>
-      </w:r>
-      <w:r>
-        <w:t>${PTD}</w:t>
-      </w:r>
-      <w:r>
-        <w:rPr>
-          <w:vertAlign w:val="superscript"/>
-        </w:rPr>
-        <w:t xml:space="preserve"> o</w:t>
-      </w:r>
-      <w:r>
-        <w:t>F</w:t>
+        <w:t>OH</w:t>
+      </w:r>
+      <w:r>
+        <w:rPr>
+          <w:vertAlign w:val="subscript"/>
+        </w:rPr>
+        <w:t>${</w:t>
+      </w:r>
+      <w:proofErr w:type="spellStart"/>
+      <w:r>
+        <w:rPr>
+          <w:vertAlign w:val="subscript"/>
+        </w:rPr>
+        <w:t>i</w:t>
+      </w:r>
+      <w:proofErr w:type="spellEnd"/>
+      <w:r>
+        <w:rPr>
+          <w:vertAlign w:val="subscript"/>
+        </w:rPr>
+        <w:t>}</w:t>
+      </w:r>
+      <w:r>
+        <w:tab/>
+        <w:t>= Hours per year operation</w:t>
+      </w:r>
+      <w:r>
+        <w:t>:</w:t>
+      </w:r>
+      <w:r>
+        <w:t xml:space="preserve"> </w:t>
+      </w:r>
+      <w:r>
+        <w:t>${OH}</w:t>
+      </w:r>
+      <w:r>
+        <w:t xml:space="preserve"> </w:t>
+      </w:r>
+      <w:proofErr w:type="spellStart"/>
+      <w:r>
+        <w:t>hrs</w:t>
+      </w:r>
+      <w:proofErr w:type="spellEnd"/>
+      <w:r>
+        <w:t>/</w:t>
+      </w:r>
+      <w:proofErr w:type="spellStart"/>
+      <w:r>
+        <w:t>yr</w:t>
+      </w:r>
+      <w:proofErr w:type="spellEnd"/>
+      <w:r>
+        <w:t xml:space="preserve"> (${HR} hours per day, ${DY} days per week, ${WK} weeks per year)</w:t>
       </w:r>
     </w:p>
     <w:p>
@@ -591,32 +830,7 @@
         <w:tab/>
       </w:r>
       <w:r>
-        <w:t>OH</w:t>
-      </w:r>
-      <w:r>
-        <w:rPr>
-          <w:vertAlign w:val="subscript"/>
-        </w:rPr>
-        <w:t>${i}</w:t>
-      </w:r>
-      <w:r>
-        <w:tab/>
-        <w:t>= Hours per year operation</w:t>
-      </w:r>
-      <w:r>
-        <w:t>:</w:t>
-      </w:r>
-      <w:r>
-        <w:t xml:space="preserve"> </w:t>
-      </w:r>
-      <w:r>
-        <w:t>${OH}</w:t>
-      </w:r>
-      <w:r>
-        <w:t xml:space="preserve"> hrs/yr</w:t>
-      </w:r>
-      <w:r>
-        <w:t xml:space="preserve"> (${HR} hours per day, ${DY} days per week, ${WK} weeks per year)</w:t>
+        <w:t xml:space="preserve">Thus,  </w:t>
       </w:r>
     </w:p>
     <w:p>
@@ -628,25 +842,27 @@
         <w:tab/>
       </w:r>
       <w:r>
-        <w:t xml:space="preserve">Thus,  </w:t>
-      </w:r>
-    </w:p>
-    <w:p>
-      <w:pPr>
-        <w:spacing w:line="360" w:lineRule="auto"/>
-        <w:jc w:val="both"/>
-      </w:pPr>
-      <w:r>
-        <w:tab/>
-      </w:r>
-      <w:r>
         <w:t>Q</w:t>
       </w:r>
       <w:r>
         <w:rPr>
           <w:vertAlign w:val="subscript"/>
         </w:rPr>
-        <w:t>${i}</w:t>
+        <w:t>${</w:t>
+      </w:r>
+      <w:proofErr w:type="spellStart"/>
+      <w:r>
+        <w:rPr>
+          <w:vertAlign w:val="subscript"/>
+        </w:rPr>
+        <w:t>i</w:t>
+      </w:r>
+      <w:proofErr w:type="spellEnd"/>
+      <w:r>
+        <w:rPr>
+          <w:vertAlign w:val="subscript"/>
+        </w:rPr>
+        <w:t>}</w:t>
       </w:r>
       <w:r>
         <w:tab/>
@@ -701,7 +917,15 @@
         <w:t>-4</w:t>
       </w:r>
       <w:r>
-        <w:t xml:space="preserve"> kW/(Btu/hr) × </w:t>
+        <w:t xml:space="preserve"> kW/(Btu/</w:t>
+      </w:r>
+      <w:proofErr w:type="spellStart"/>
+      <w:r>
+        <w:t>hr</w:t>
+      </w:r>
+      <w:proofErr w:type="spellEnd"/>
+      <w:r>
+        <w:t xml:space="preserve">) × </w:t>
       </w:r>
       <w:r>
         <w:t>${SFA}</w:t>
@@ -721,6 +945,7 @@
       <w:r>
         <w:t>${TD}</w:t>
       </w:r>
+      <w:proofErr w:type="spellStart"/>
       <w:r>
         <w:rPr>
           <w:vertAlign w:val="superscript"/>
@@ -728,8 +953,13 @@
         <w:t>o</w:t>
       </w:r>
       <w:r>
-        <w:t>F - ${PTD}</w:t>
-      </w:r>
+        <w:t>F</w:t>
+      </w:r>
+      <w:proofErr w:type="spellEnd"/>
+      <w:r>
+        <w:t xml:space="preserve"> - ${PTD}</w:t>
+      </w:r>
+      <w:proofErr w:type="spellStart"/>
       <w:r>
         <w:rPr>
           <w:vertAlign w:val="superscript"/>
@@ -737,14 +967,31 @@
         <w:t>o</w:t>
       </w:r>
       <w:r>
-        <w:t xml:space="preserve">F) × </w:t>
+        <w:t>F</w:t>
+      </w:r>
+      <w:proofErr w:type="spellEnd"/>
+      <w:r>
+        <w:t xml:space="preserve">) × </w:t>
       </w:r>
       <w:r>
         <w:t>${OH}</w:t>
       </w:r>
       <w:r>
-        <w:t xml:space="preserve"> hrs/yr</w:t>
-      </w:r>
+        <w:t xml:space="preserve"> </w:t>
+      </w:r>
+      <w:proofErr w:type="spellStart"/>
+      <w:r>
+        <w:t>hrs</w:t>
+      </w:r>
+      <w:proofErr w:type="spellEnd"/>
+      <w:r>
+        <w:t>/</w:t>
+      </w:r>
+      <w:proofErr w:type="spellStart"/>
+      <w:r>
+        <w:t>yr</w:t>
+      </w:r>
+      <w:proofErr w:type="spellEnd"/>
     </w:p>
     <w:p>
       <w:pPr>
@@ -833,8 +1080,13 @@
         <w:t>,</w:t>
       </w:r>
       <w:r>
-        <w:t xml:space="preserve"> by Yunus A. Cengel</w:t>
-      </w:r>
+        <w:t xml:space="preserve"> by Yunus A. </w:t>
+      </w:r>
+      <w:proofErr w:type="spellStart"/>
+      <w:r>
+        <w:t>Cengel</w:t>
+      </w:r>
+      <w:proofErr w:type="spellEnd"/>
     </w:p>
   </w:footnote>
 </w:footnotes>

</xml_diff>